<commit_message>
refactor: remove word interop
</commit_message>
<xml_diff>
--- a/docs/report.docx
+++ b/docs/report.docx
@@ -170,6 +170,7 @@
           <w:color w:val="000000" w:themeColor="text1"/>
           <w:sz w:val="24"/>
           <w:szCs w:val="24"/>
+          <w:lang w:val="en-US"/>
         </w:rPr>
       </w:pPr>
       <w:r>
@@ -208,6 +209,7 @@
         </w:rPr>
         <w:t xml:space="preserve"> </w:t>
       </w:r>
+      <w:bookmarkStart w:id="0" w:name="OLE_LINK1"/>
       <w:r>
         <w:rPr>
           <w:rFonts w:ascii="Times New Roman" w:eastAsia="Times New Roman" w:hAnsi="Times New Roman" w:cs="Times New Roman"/>
@@ -217,16 +219,7 @@
         </w:rPr>
         <w:t>№</w:t>
       </w:r>
-      <w:r>
-        <w:rPr>
-          <w:rFonts w:ascii="Times New Roman" w:eastAsia="Times New Roman" w:hAnsi="Times New Roman" w:cs="Times New Roman"/>
-          <w:color w:val="000000" w:themeColor="text1"/>
-          <w:sz w:val="24"/>
-          <w:szCs w:val="24"/>
-        </w:rPr>
-        <w:t>&lt;</w:t>
-      </w:r>
-      <w:bookmarkStart w:id="0" w:name="OLE_LINK1"/>
+      <w:bookmarkEnd w:id="0"/>
       <w:r>
         <w:rPr>
           <w:rFonts w:ascii="Times New Roman" w:eastAsia="Times New Roman" w:hAnsi="Times New Roman" w:cs="Times New Roman"/>
@@ -235,18 +228,8 @@
           <w:szCs w:val="24"/>
           <w:lang w:val="en-US"/>
         </w:rPr>
-        <w:t>LABNUMBER</w:t>
-      </w:r>
-      <w:r>
-        <w:rPr>
-          <w:rFonts w:ascii="Times New Roman" w:eastAsia="Times New Roman" w:hAnsi="Times New Roman" w:cs="Times New Roman"/>
-          <w:color w:val="000000" w:themeColor="text1"/>
-          <w:sz w:val="24"/>
-          <w:szCs w:val="24"/>
-        </w:rPr>
-        <w:t>&gt;</w:t>
-      </w:r>
-      <w:bookmarkEnd w:id="0"/>
+        <w:t>tagLABNUMBERtag</w:t>
+      </w:r>
     </w:p>
     <w:p>
       <w:pPr>
@@ -358,27 +341,9 @@
           <w:color w:val="000000" w:themeColor="text1"/>
           <w:sz w:val="24"/>
           <w:szCs w:val="24"/>
-        </w:rPr>
-        <w:t>&lt;</w:t>
-      </w:r>
-      <w:r>
-        <w:rPr>
-          <w:rFonts w:ascii="Times New Roman" w:eastAsia="Times New Roman" w:hAnsi="Times New Roman" w:cs="Times New Roman"/>
-          <w:color w:val="000000" w:themeColor="text1"/>
-          <w:sz w:val="24"/>
-          <w:szCs w:val="24"/>
           <w:lang w:val="en-US"/>
         </w:rPr>
-        <w:t>FULLNAME</w:t>
-      </w:r>
-      <w:r>
-        <w:rPr>
-          <w:rFonts w:ascii="Times New Roman" w:eastAsia="Times New Roman" w:hAnsi="Times New Roman" w:cs="Times New Roman"/>
-          <w:color w:val="000000" w:themeColor="text1"/>
-          <w:sz w:val="24"/>
-          <w:szCs w:val="24"/>
-        </w:rPr>
-        <w:t>&gt;</w:t>
+        <w:t>tagFULLNAMEtag</w:t>
       </w:r>
     </w:p>
     <w:p>
@@ -455,36 +420,9 @@
           <w:color w:val="000000" w:themeColor="text1"/>
           <w:sz w:val="24"/>
           <w:szCs w:val="24"/>
-        </w:rPr>
-        <w:t>&lt;</w:t>
-      </w:r>
-      <w:r>
-        <w:rPr>
-          <w:rFonts w:ascii="Times New Roman" w:eastAsia="Times New Roman" w:hAnsi="Times New Roman" w:cs="Times New Roman"/>
-          <w:color w:val="000000" w:themeColor="text1"/>
-          <w:sz w:val="24"/>
-          <w:szCs w:val="24"/>
           <w:lang w:val="en-US"/>
         </w:rPr>
-        <w:t>GROUPNAME</w:t>
-      </w:r>
-      <w:r>
-        <w:rPr>
-          <w:rFonts w:ascii="Times New Roman" w:eastAsia="Times New Roman" w:hAnsi="Times New Roman" w:cs="Times New Roman"/>
-          <w:color w:val="000000" w:themeColor="text1"/>
-          <w:sz w:val="24"/>
-          <w:szCs w:val="24"/>
-        </w:rPr>
-        <w:t>&gt;</w:t>
-      </w:r>
-      <w:r>
-        <w:rPr>
-          <w:rFonts w:ascii="Times New Roman" w:eastAsia="Times New Roman" w:hAnsi="Times New Roman" w:cs="Times New Roman"/>
-          <w:color w:val="000000" w:themeColor="text1"/>
-          <w:sz w:val="24"/>
-          <w:szCs w:val="24"/>
-        </w:rPr>
-        <w:t xml:space="preserve"> </w:t>
+        <w:t>tagGROUPNAMEtag</w:t>
       </w:r>
     </w:p>
     <w:p>
@@ -682,7 +620,6 @@
         </w:rPr>
         <w:t>:</w:t>
       </w:r>
-      <w:bookmarkStart w:id="2" w:name="OLE_LINK3"/>
     </w:p>
     <w:p>
       <w:pPr>
@@ -694,6 +631,7 @@
           <w:color w:val="000000" w:themeColor="text1"/>
           <w:sz w:val="24"/>
           <w:szCs w:val="24"/>
+          <w:lang w:val="en-US"/>
         </w:rPr>
       </w:pPr>
       <w:r>
@@ -702,30 +640,11 @@
           <w:color w:val="000000" w:themeColor="text1"/>
           <w:sz w:val="24"/>
           <w:szCs w:val="24"/>
-        </w:rPr>
-        <w:t>&lt;</w:t>
-      </w:r>
-      <w:r>
-        <w:rPr>
-          <w:rFonts w:ascii="Times New Roman" w:hAnsi="Times New Roman" w:cs="Times New Roman"/>
-          <w:color w:val="000000" w:themeColor="text1"/>
-          <w:sz w:val="24"/>
-          <w:szCs w:val="24"/>
           <w:lang w:val="en-US"/>
         </w:rPr>
-        <w:t>DESCRIPTION</w:t>
-      </w:r>
-      <w:r>
-        <w:rPr>
-          <w:rFonts w:ascii="Times New Roman" w:hAnsi="Times New Roman" w:cs="Times New Roman"/>
-          <w:color w:val="000000" w:themeColor="text1"/>
-          <w:sz w:val="24"/>
-          <w:szCs w:val="24"/>
-        </w:rPr>
-        <w:t>&gt;</w:t>
-      </w:r>
-    </w:p>
-    <w:bookmarkEnd w:id="2"/>
+        <w:t>tagDESCRIPTIONtag</w:t>
+      </w:r>
+    </w:p>
     <w:p>
       <w:pPr>
         <w:shd w:val="clear" w:color="auto" w:fill="FFFFFF"/>
@@ -738,19 +657,6 @@
           <w:szCs w:val="24"/>
         </w:rPr>
       </w:pPr>
-    </w:p>
-    <w:p>
-      <w:pPr>
-        <w:shd w:val="clear" w:color="auto" w:fill="FFFFFF"/>
-        <w:spacing w:after="200" w:line="240" w:lineRule="auto"/>
-        <w:ind w:firstLine="142"/>
-        <w:rPr>
-          <w:rFonts w:ascii="Times New Roman" w:hAnsi="Times New Roman" w:cs="Times New Roman"/>
-          <w:color w:val="000000" w:themeColor="text1"/>
-          <w:sz w:val="24"/>
-          <w:szCs w:val="24"/>
-        </w:rPr>
-      </w:pPr>
       <w:r>
         <w:rPr>
           <w:rFonts w:ascii="Times New Roman" w:hAnsi="Times New Roman" w:cs="Times New Roman"/>
@@ -780,19 +686,9 @@
           <w:color w:val="000000" w:themeColor="text1"/>
           <w:sz w:val="18"/>
           <w:szCs w:val="18"/>
-        </w:rPr>
-      </w:pPr>
-      <w:bookmarkStart w:id="3" w:name="OLE_LINK2"/>
-      <w:bookmarkStart w:id="4" w:name="OLE_LINK4"/>
-      <w:r>
-        <w:rPr>
-          <w:rFonts w:ascii="Arial" w:hAnsi="Arial" w:cs="Arial"/>
-          <w:color w:val="000000" w:themeColor="text1"/>
-          <w:sz w:val="18"/>
-          <w:szCs w:val="18"/>
-        </w:rPr>
-        <w:t>&lt;</w:t>
-      </w:r>
+          <w:lang w:val="en-US"/>
+        </w:rPr>
+      </w:pPr>
       <w:r>
         <w:rPr>
           <w:rFonts w:ascii="Arial" w:hAnsi="Arial" w:cs="Arial"/>
@@ -801,41 +697,8 @@
           <w:szCs w:val="18"/>
           <w:lang w:val="en-US"/>
         </w:rPr>
-        <w:t>SOURCE</w:t>
-      </w:r>
-      <w:r>
-        <w:rPr>
-          <w:rFonts w:ascii="Arial" w:hAnsi="Arial" w:cs="Arial"/>
-          <w:color w:val="000000" w:themeColor="text1"/>
-          <w:sz w:val="18"/>
-          <w:szCs w:val="18"/>
-          <w:lang w:val="en-US"/>
-        </w:rPr>
-        <w:t>CODE</w:t>
-      </w:r>
-      <w:r>
-        <w:rPr>
-          <w:rFonts w:ascii="Arial" w:hAnsi="Arial" w:cs="Arial"/>
-          <w:color w:val="000000" w:themeColor="text1"/>
-          <w:sz w:val="18"/>
-          <w:szCs w:val="18"/>
-        </w:rPr>
-        <w:t>&gt;</w:t>
-      </w:r>
-      <w:bookmarkEnd w:id="3"/>
-    </w:p>
-    <w:bookmarkEnd w:id="4"/>
-    <w:p>
-      <w:pPr>
-        <w:shd w:val="clear" w:color="auto" w:fill="FFFFFF"/>
-        <w:spacing w:after="200" w:line="240" w:lineRule="auto"/>
-        <w:ind w:firstLine="142"/>
-        <w:rPr>
-          <w:color w:val="000000" w:themeColor="text1"/>
-          <w:sz w:val="24"/>
-          <w:szCs w:val="24"/>
-        </w:rPr>
-      </w:pPr>
+        <w:t>tagSOURCECODEtag</w:t>
+      </w:r>
     </w:p>
     <w:sectPr>
       <w:pgSz w:w="11906" w:h="16838"/>

</xml_diff>